<commit_message>
feat: Updated PROG1500 Module 4 assignment template
</commit_message>
<xml_diff>
--- a/Courses/PROG1500 - Databases and SQL/Modules/Module 5 - Date and Conversion Functions/Assignments/A05.docx
+++ b/Courses/PROG1500 - Databases and SQL/Modules/Module 5 - Date and Conversion Functions/Assignments/A05.docx
@@ -16,18 +16,432 @@
           <w:sz w:val="28"/>
           <w:szCs w:val="28"/>
         </w:rPr>
-        <w:t>A:0</w:t>
+        <w:t>A:</w:t>
       </w:r>
-      <w:proofErr w:type="gramStart"/>
       <w:r>
         <w:rPr>
           <w:b/>
           <w:sz w:val="28"/>
           <w:szCs w:val="28"/>
         </w:rPr>
-        <w:t>…..</w:t>
+        <w:t>05</w:t>
       </w:r>
-      <w:proofErr w:type="gramEnd"/>
+    </w:p>
+    <w:p>
+      <w:pPr>
+        <w:numPr>
+          <w:ilvl w:val="0"/>
+          <w:numId w:val="2"/>
+        </w:numPr>
+        <w:tabs>
+          <w:tab w:val="clear" w:pos="360"/>
+          <w:tab w:val="num" w:pos="720"/>
+        </w:tabs>
+        <w:rPr>
+          <w:sz w:val="24"/>
+          <w:szCs w:val="24"/>
+        </w:rPr>
+      </w:pPr>
+      <w:r>
+        <w:rPr>
+          <w:sz w:val="24"/>
+          <w:szCs w:val="24"/>
+        </w:rPr>
+        <w:t>List the first name, last name and phone number for all students that registered on 2/23/2007. Arrange the list in order of last name and first name.</w:t>
+      </w:r>
+    </w:p>
+    <w:p>
+      <w:pPr>
+        <w:rPr>
+          <w:sz w:val="24"/>
+          <w:szCs w:val="24"/>
+        </w:rPr>
+      </w:pPr>
+    </w:p>
+    <w:p>
+      <w:pPr>
+        <w:rPr>
+          <w:sz w:val="24"/>
+          <w:szCs w:val="24"/>
+        </w:rPr>
+      </w:pPr>
+    </w:p>
+    <w:p>
+      <w:pPr>
+        <w:numPr>
+          <w:ilvl w:val="0"/>
+          <w:numId w:val="2"/>
+        </w:numPr>
+        <w:tabs>
+          <w:tab w:val="clear" w:pos="360"/>
+          <w:tab w:val="num" w:pos="720"/>
+        </w:tabs>
+        <w:rPr>
+          <w:sz w:val="24"/>
+          <w:szCs w:val="24"/>
+        </w:rPr>
+      </w:pPr>
+      <w:r>
+        <w:rPr>
+          <w:sz w:val="24"/>
+          <w:szCs w:val="24"/>
+        </w:rPr>
+        <w:t>List course number, section ID and start date for all sections located in L214. Arrange by start date.</w:t>
+      </w:r>
+    </w:p>
+    <w:p>
+      <w:pPr>
+        <w:rPr>
+          <w:sz w:val="24"/>
+          <w:szCs w:val="24"/>
+        </w:rPr>
+      </w:pPr>
+    </w:p>
+    <w:p>
+      <w:pPr>
+        <w:rPr>
+          <w:sz w:val="24"/>
+          <w:szCs w:val="24"/>
+        </w:rPr>
+      </w:pPr>
+    </w:p>
+    <w:p>
+      <w:pPr>
+        <w:numPr>
+          <w:ilvl w:val="0"/>
+          <w:numId w:val="2"/>
+        </w:numPr>
+        <w:tabs>
+          <w:tab w:val="clear" w:pos="360"/>
+          <w:tab w:val="num" w:pos="720"/>
+        </w:tabs>
+        <w:rPr>
+          <w:sz w:val="24"/>
+          <w:szCs w:val="24"/>
+        </w:rPr>
+      </w:pPr>
+      <w:r>
+        <w:rPr>
+          <w:sz w:val="24"/>
+          <w:szCs w:val="24"/>
+        </w:rPr>
+        <w:t>List the course number, section ID, start date and instructor ID for all courses with a start date in April 2007. Arrange the list by course number and section number.</w:t>
+      </w:r>
+    </w:p>
+    <w:p>
+      <w:pPr>
+        <w:rPr>
+          <w:sz w:val="24"/>
+          <w:szCs w:val="24"/>
+        </w:rPr>
+      </w:pPr>
+    </w:p>
+    <w:p>
+      <w:pPr>
+        <w:rPr>
+          <w:sz w:val="24"/>
+          <w:szCs w:val="24"/>
+        </w:rPr>
+      </w:pPr>
+    </w:p>
+    <w:p>
+      <w:pPr>
+        <w:numPr>
+          <w:ilvl w:val="0"/>
+          <w:numId w:val="2"/>
+        </w:numPr>
+        <w:tabs>
+          <w:tab w:val="clear" w:pos="360"/>
+          <w:tab w:val="num" w:pos="720"/>
+        </w:tabs>
+        <w:rPr>
+          <w:sz w:val="24"/>
+          <w:szCs w:val="24"/>
+        </w:rPr>
+      </w:pPr>
+      <w:r>
+        <w:rPr>
+          <w:sz w:val="24"/>
+          <w:szCs w:val="24"/>
+        </w:rPr>
+        <w:t>List Student ID, Section ID and final grade for all students with a final grade that enrolled in January 2007.</w:t>
+      </w:r>
+    </w:p>
+    <w:p>
+      <w:pPr>
+        <w:rPr>
+          <w:sz w:val="24"/>
+          <w:szCs w:val="24"/>
+        </w:rPr>
+      </w:pPr>
+    </w:p>
+    <w:p>
+      <w:pPr>
+        <w:rPr>
+          <w:sz w:val="24"/>
+          <w:szCs w:val="24"/>
+        </w:rPr>
+      </w:pPr>
+    </w:p>
+    <w:p>
+      <w:pPr>
+        <w:numPr>
+          <w:ilvl w:val="0"/>
+          <w:numId w:val="2"/>
+        </w:numPr>
+        <w:tabs>
+          <w:tab w:val="clear" w:pos="360"/>
+          <w:tab w:val="num" w:pos="720"/>
+        </w:tabs>
+        <w:rPr>
+          <w:sz w:val="24"/>
+          <w:szCs w:val="24"/>
+        </w:rPr>
+      </w:pPr>
+      <w:r>
+        <w:rPr>
+          <w:sz w:val="24"/>
+          <w:szCs w:val="24"/>
+        </w:rPr>
+        <w:t>Create a query using the Oracle Dual Table (</w:t>
+      </w:r>
+      <w:proofErr w:type="spellStart"/>
+      <w:r>
+        <w:rPr>
+          <w:sz w:val="24"/>
+          <w:szCs w:val="24"/>
+        </w:rPr>
+        <w:t>pg</w:t>
+      </w:r>
+      <w:proofErr w:type="spellEnd"/>
+      <w:r>
+        <w:rPr>
+          <w:sz w:val="24"/>
+          <w:szCs w:val="24"/>
+        </w:rPr>
+        <w:t xml:space="preserve"> 137) that returns the date of the end of the semester for courses that begin on January 3, 2011. The semester is 105 days long.</w:t>
+      </w:r>
+    </w:p>
+    <w:p>
+      <w:pPr>
+        <w:rPr>
+          <w:sz w:val="24"/>
+          <w:szCs w:val="24"/>
+        </w:rPr>
+      </w:pPr>
+    </w:p>
+    <w:p>
+      <w:pPr>
+        <w:rPr>
+          <w:sz w:val="24"/>
+          <w:szCs w:val="24"/>
+        </w:rPr>
+      </w:pPr>
+    </w:p>
+    <w:p>
+      <w:pPr>
+        <w:numPr>
+          <w:ilvl w:val="0"/>
+          <w:numId w:val="2"/>
+        </w:numPr>
+        <w:tabs>
+          <w:tab w:val="clear" w:pos="360"/>
+          <w:tab w:val="num" w:pos="720"/>
+        </w:tabs>
+        <w:rPr>
+          <w:sz w:val="24"/>
+          <w:szCs w:val="24"/>
+        </w:rPr>
+      </w:pPr>
+      <w:r>
+        <w:rPr>
+          <w:sz w:val="24"/>
+          <w:szCs w:val="24"/>
+        </w:rPr>
+        <w:t>Provide a list of course numbers and locations for sections being taught in the odd numbered rooms located in building M.</w:t>
+      </w:r>
+    </w:p>
+    <w:p>
+      <w:pPr>
+        <w:rPr>
+          <w:sz w:val="24"/>
+          <w:szCs w:val="24"/>
+        </w:rPr>
+      </w:pPr>
+    </w:p>
+    <w:p>
+      <w:pPr>
+        <w:rPr>
+          <w:sz w:val="24"/>
+          <w:szCs w:val="24"/>
+        </w:rPr>
+      </w:pPr>
+    </w:p>
+    <w:p>
+      <w:pPr>
+        <w:numPr>
+          <w:ilvl w:val="0"/>
+          <w:numId w:val="2"/>
+        </w:numPr>
+        <w:tabs>
+          <w:tab w:val="clear" w:pos="360"/>
+          <w:tab w:val="num" w:pos="720"/>
+        </w:tabs>
+        <w:rPr>
+          <w:sz w:val="24"/>
+          <w:szCs w:val="24"/>
+        </w:rPr>
+      </w:pPr>
+      <w:r>
+        <w:rPr>
+          <w:sz w:val="24"/>
+          <w:szCs w:val="24"/>
+        </w:rPr>
+        <w:t>Provide a list of Students in zip code 11214 that registered more than 2 days after their student record was created.</w:t>
+      </w:r>
+    </w:p>
+    <w:p>
+      <w:pPr>
+        <w:rPr>
+          <w:sz w:val="24"/>
+          <w:szCs w:val="24"/>
+        </w:rPr>
+      </w:pPr>
+    </w:p>
+    <w:p>
+      <w:pPr>
+        <w:rPr>
+          <w:sz w:val="24"/>
+          <w:szCs w:val="24"/>
+        </w:rPr>
+      </w:pPr>
+    </w:p>
+    <w:p>
+      <w:pPr>
+        <w:numPr>
+          <w:ilvl w:val="0"/>
+          <w:numId w:val="2"/>
+        </w:numPr>
+        <w:tabs>
+          <w:tab w:val="clear" w:pos="360"/>
+          <w:tab w:val="num" w:pos="720"/>
+        </w:tabs>
+        <w:rPr>
+          <w:sz w:val="24"/>
+          <w:szCs w:val="24"/>
+        </w:rPr>
+      </w:pPr>
+      <w:r>
+        <w:rPr>
+          <w:sz w:val="24"/>
+          <w:szCs w:val="24"/>
+        </w:rPr>
+        <w:lastRenderedPageBreak/>
+        <w:t>Create a list of student names and the number of years since they registered (2 decimal places)</w:t>
+      </w:r>
+      <w:r>
+        <w:rPr>
+          <w:sz w:val="24"/>
+          <w:szCs w:val="24"/>
+        </w:rPr>
+        <w:br/>
+        <w:t>Sort the list on the number of years from highest to lowest.</w:t>
+      </w:r>
+    </w:p>
+    <w:p>
+      <w:pPr>
+        <w:rPr>
+          <w:sz w:val="24"/>
+          <w:szCs w:val="24"/>
+        </w:rPr>
+      </w:pPr>
+    </w:p>
+    <w:p>
+      <w:pPr>
+        <w:rPr>
+          <w:sz w:val="24"/>
+          <w:szCs w:val="24"/>
+        </w:rPr>
+      </w:pPr>
+    </w:p>
+    <w:p>
+      <w:pPr>
+        <w:numPr>
+          <w:ilvl w:val="0"/>
+          <w:numId w:val="2"/>
+        </w:numPr>
+        <w:tabs>
+          <w:tab w:val="clear" w:pos="360"/>
+          <w:tab w:val="num" w:pos="720"/>
+        </w:tabs>
+        <w:rPr>
+          <w:sz w:val="24"/>
+          <w:szCs w:val="24"/>
+        </w:rPr>
+      </w:pPr>
+      <w:r>
+        <w:rPr>
+          <w:sz w:val="24"/>
+          <w:szCs w:val="24"/>
+        </w:rPr>
+        <w:t>Create a list of starting times for all course sections. Eliminate duplicates. Show only the time of day as "Start Time".</w:t>
+      </w:r>
+    </w:p>
+    <w:p>
+      <w:pPr>
+        <w:rPr>
+          <w:sz w:val="24"/>
+          <w:szCs w:val="24"/>
+        </w:rPr>
+      </w:pPr>
+    </w:p>
+    <w:p>
+      <w:pPr>
+        <w:rPr>
+          <w:sz w:val="24"/>
+          <w:szCs w:val="24"/>
+        </w:rPr>
+      </w:pPr>
+    </w:p>
+    <w:p>
+      <w:pPr>
+        <w:numPr>
+          <w:ilvl w:val="0"/>
+          <w:numId w:val="2"/>
+        </w:numPr>
+        <w:tabs>
+          <w:tab w:val="clear" w:pos="360"/>
+          <w:tab w:val="num" w:pos="720"/>
+        </w:tabs>
+        <w:rPr>
+          <w:sz w:val="24"/>
+          <w:szCs w:val="24"/>
+        </w:rPr>
+      </w:pPr>
+      <w:r>
+        <w:rPr>
+          <w:sz w:val="24"/>
+          <w:szCs w:val="24"/>
+        </w:rPr>
+        <w:t>List the Student ID and Section ID for all students who enrolled at 10:18am.</w:t>
+      </w:r>
+    </w:p>
+    <w:p>
+      <w:pPr>
+        <w:rPr>
+          <w:b/>
+          <w:sz w:val="28"/>
+          <w:szCs w:val="28"/>
+        </w:rPr>
+      </w:pPr>
+    </w:p>
+    <w:p>
+      <w:pPr>
+        <w:rPr>
+          <w:sz w:val="24"/>
+          <w:szCs w:val="24"/>
+        </w:rPr>
+      </w:pPr>
     </w:p>
     <w:p>
       <w:pPr>
@@ -52,6 +466,119 @@
 <file path=word/numbering.xml><?xml version="1.0" encoding="utf-8"?>
 <w:numbering xmlns:wpc="http://schemas.microsoft.com/office/word/2010/wordprocessingCanvas" xmlns:cx="http://schemas.microsoft.com/office/drawing/2014/chartex" xmlns:cx1="http://schemas.microsoft.com/office/drawing/2015/9/8/chartex" xmlns:cx2="http://schemas.microsoft.com/office/drawing/2015/10/21/chartex" xmlns:cx3="http://schemas.microsoft.com/office/drawing/2016/5/9/chartex" xmlns:cx4="http://schemas.microsoft.com/office/drawing/2016/5/10/chartex" xmlns:cx5="http://schemas.microsoft.com/office/drawing/2016/5/11/chartex" xmlns:cx6="http://schemas.microsoft.com/office/drawing/2016/5/12/chartex" xmlns:cx7="http://schemas.microsoft.com/office/drawing/2016/5/13/chartex" xmlns:cx8="http://schemas.microsoft.com/office/drawing/2016/5/14/chartex" xmlns:mc="http://schemas.openxmlformats.org/markup-compatibility/2006" xmlns:aink="http://schemas.microsoft.com/office/drawing/2016/ink" xmlns:am3d="http://schemas.microsoft.com/office/drawing/2017/model3d" xmlns:o="urn:schemas-microsoft-com:office:office" xmlns:r="http://schemas.openxmlformats.org/officeDocument/2006/relationships" xmlns:m="http://schemas.openxmlformats.org/officeDocument/2006/math" xmlns:v="urn:schemas-microsoft-com:vml" xmlns:wp14="http://schemas.microsoft.com/office/word/2010/wordprocessingDrawing" xmlns:wp="http://schemas.openxmlformats.org/drawingml/2006/wordprocessingDrawing" xmlns:w10="urn:schemas-microsoft-com:office:word" xmlns:w="http://schemas.openxmlformats.org/wordprocessingml/2006/main" xmlns:w14="http://schemas.microsoft.com/office/word/2010/wordml" xmlns:w15="http://schemas.microsoft.com/office/word/2012/wordml" xmlns:w16cid="http://schemas.microsoft.com/office/word/2016/wordml/cid" xmlns:w16se="http://schemas.microsoft.com/office/word/2015/wordml/symex" xmlns:wpg="http://schemas.microsoft.com/office/word/2010/wordprocessingGroup" xmlns:wpi="http://schemas.microsoft.com/office/word/2010/wordprocessingInk" xmlns:wne="http://schemas.microsoft.com/office/word/2006/wordml" xmlns:wps="http://schemas.microsoft.com/office/word/2010/wordprocessingShape" mc:Ignorable="w14 w15 w16se w16cid wp14">
   <w:abstractNum w:abstractNumId="0" w15:restartNumberingAfterBreak="0">
+    <w:nsid w:val="1D045A1C"/>
+    <w:multiLevelType w:val="multilevel"/>
+    <w:tmpl w:val="4CC0F8B4"/>
+    <w:lvl w:ilvl="0">
+      <w:start w:val="1"/>
+      <w:numFmt w:val="decimal"/>
+      <w:lvlText w:val="%1."/>
+      <w:lvlJc w:val="left"/>
+      <w:pPr>
+        <w:tabs>
+          <w:tab w:val="num" w:pos="360"/>
+        </w:tabs>
+        <w:ind w:left="360" w:hanging="360"/>
+      </w:pPr>
+    </w:lvl>
+    <w:lvl w:ilvl="1" w:tentative="1">
+      <w:start w:val="1"/>
+      <w:numFmt w:val="decimal"/>
+      <w:lvlText w:val="%2."/>
+      <w:lvlJc w:val="left"/>
+      <w:pPr>
+        <w:tabs>
+          <w:tab w:val="num" w:pos="1080"/>
+        </w:tabs>
+        <w:ind w:left="1080" w:hanging="360"/>
+      </w:pPr>
+    </w:lvl>
+    <w:lvl w:ilvl="2" w:tentative="1">
+      <w:start w:val="1"/>
+      <w:numFmt w:val="decimal"/>
+      <w:lvlText w:val="%3."/>
+      <w:lvlJc w:val="left"/>
+      <w:pPr>
+        <w:tabs>
+          <w:tab w:val="num" w:pos="1800"/>
+        </w:tabs>
+        <w:ind w:left="1800" w:hanging="360"/>
+      </w:pPr>
+    </w:lvl>
+    <w:lvl w:ilvl="3" w:tentative="1">
+      <w:start w:val="1"/>
+      <w:numFmt w:val="decimal"/>
+      <w:lvlText w:val="%4."/>
+      <w:lvlJc w:val="left"/>
+      <w:pPr>
+        <w:tabs>
+          <w:tab w:val="num" w:pos="2520"/>
+        </w:tabs>
+        <w:ind w:left="2520" w:hanging="360"/>
+      </w:pPr>
+    </w:lvl>
+    <w:lvl w:ilvl="4" w:tentative="1">
+      <w:start w:val="1"/>
+      <w:numFmt w:val="decimal"/>
+      <w:lvlText w:val="%5."/>
+      <w:lvlJc w:val="left"/>
+      <w:pPr>
+        <w:tabs>
+          <w:tab w:val="num" w:pos="3240"/>
+        </w:tabs>
+        <w:ind w:left="3240" w:hanging="360"/>
+      </w:pPr>
+    </w:lvl>
+    <w:lvl w:ilvl="5" w:tentative="1">
+      <w:start w:val="1"/>
+      <w:numFmt w:val="decimal"/>
+      <w:lvlText w:val="%6."/>
+      <w:lvlJc w:val="left"/>
+      <w:pPr>
+        <w:tabs>
+          <w:tab w:val="num" w:pos="3960"/>
+        </w:tabs>
+        <w:ind w:left="3960" w:hanging="360"/>
+      </w:pPr>
+    </w:lvl>
+    <w:lvl w:ilvl="6" w:tentative="1">
+      <w:start w:val="1"/>
+      <w:numFmt w:val="decimal"/>
+      <w:lvlText w:val="%7."/>
+      <w:lvlJc w:val="left"/>
+      <w:pPr>
+        <w:tabs>
+          <w:tab w:val="num" w:pos="4680"/>
+        </w:tabs>
+        <w:ind w:left="4680" w:hanging="360"/>
+      </w:pPr>
+    </w:lvl>
+    <w:lvl w:ilvl="7" w:tentative="1">
+      <w:start w:val="1"/>
+      <w:numFmt w:val="decimal"/>
+      <w:lvlText w:val="%8."/>
+      <w:lvlJc w:val="left"/>
+      <w:pPr>
+        <w:tabs>
+          <w:tab w:val="num" w:pos="5400"/>
+        </w:tabs>
+        <w:ind w:left="5400" w:hanging="360"/>
+      </w:pPr>
+    </w:lvl>
+    <w:lvl w:ilvl="8" w:tentative="1">
+      <w:start w:val="1"/>
+      <w:numFmt w:val="decimal"/>
+      <w:lvlText w:val="%9."/>
+      <w:lvlJc w:val="left"/>
+      <w:pPr>
+        <w:tabs>
+          <w:tab w:val="num" w:pos="6120"/>
+        </w:tabs>
+        <w:ind w:left="6120" w:hanging="360"/>
+      </w:pPr>
+    </w:lvl>
+  </w:abstractNum>
+  <w:abstractNum w:abstractNumId="1" w15:restartNumberingAfterBreak="0">
     <w:nsid w:val="7764039C"/>
     <w:multiLevelType w:val="multilevel"/>
     <w:tmpl w:val="71F08120"/>
@@ -165,6 +692,9 @@
     </w:lvl>
   </w:abstractNum>
   <w:num w:numId="1">
+    <w:abstractNumId w:val="1"/>
+  </w:num>
+  <w:num w:numId="2">
     <w:abstractNumId w:val="0"/>
   </w:num>
 </w:numbering>
@@ -571,7 +1101,6 @@
   <w:style w:type="character" w:default="1" w:styleId="DefaultParagraphFont">
     <w:name w:val="Default Paragraph Font"/>
     <w:uiPriority w:val="1"/>
-    <w:semiHidden/>
     <w:unhideWhenUsed/>
   </w:style>
   <w:style w:type="table" w:default="1" w:styleId="TableNormal">

</xml_diff>

<commit_message>
feat: Saved current PROG1500 Module 5 SQL script
</commit_message>
<xml_diff>
--- a/Courses/PROG1500 - Databases and SQL/Modules/Module 5 - Date and Conversion Functions/Assignments/A05.docx
+++ b/Courses/PROG1500 - Databases and SQL/Modules/Module 5 - Date and Conversion Functions/Assignments/A05.docx
@@ -1,6 +1,6 @@
 
 <file path=word/document.xml><?xml version="1.0" encoding="utf-8"?>
-<w:document xmlns:wpc="http://schemas.microsoft.com/office/word/2010/wordprocessingCanvas" xmlns:cx="http://schemas.microsoft.com/office/drawing/2014/chartex" xmlns:cx1="http://schemas.microsoft.com/office/drawing/2015/9/8/chartex" xmlns:cx2="http://schemas.microsoft.com/office/drawing/2015/10/21/chartex" xmlns:cx3="http://schemas.microsoft.com/office/drawing/2016/5/9/chartex" xmlns:cx4="http://schemas.microsoft.com/office/drawing/2016/5/10/chartex" xmlns:cx5="http://schemas.microsoft.com/office/drawing/2016/5/11/chartex" xmlns:cx6="http://schemas.microsoft.com/office/drawing/2016/5/12/chartex" xmlns:cx7="http://schemas.microsoft.com/office/drawing/2016/5/13/chartex" xmlns:cx8="http://schemas.microsoft.com/office/drawing/2016/5/14/chartex" xmlns:mc="http://schemas.openxmlformats.org/markup-compatibility/2006" xmlns:aink="http://schemas.microsoft.com/office/drawing/2016/ink" xmlns:am3d="http://schemas.microsoft.com/office/drawing/2017/model3d" xmlns:o="urn:schemas-microsoft-com:office:office" xmlns:r="http://schemas.openxmlformats.org/officeDocument/2006/relationships" xmlns:m="http://schemas.openxmlformats.org/officeDocument/2006/math" xmlns:v="urn:schemas-microsoft-com:vml" xmlns:wp14="http://schemas.microsoft.com/office/word/2010/wordprocessingDrawing" xmlns:wp="http://schemas.openxmlformats.org/drawingml/2006/wordprocessingDrawing" xmlns:w10="urn:schemas-microsoft-com:office:word" xmlns:w="http://schemas.openxmlformats.org/wordprocessingml/2006/main" xmlns:w14="http://schemas.microsoft.com/office/word/2010/wordml" xmlns:w15="http://schemas.microsoft.com/office/word/2012/wordml" xmlns:w16cid="http://schemas.microsoft.com/office/word/2016/wordml/cid" xmlns:w16se="http://schemas.microsoft.com/office/word/2015/wordml/symex" xmlns:wpg="http://schemas.microsoft.com/office/word/2010/wordprocessingGroup" xmlns:wpi="http://schemas.microsoft.com/office/word/2010/wordprocessingInk" xmlns:wne="http://schemas.microsoft.com/office/word/2006/wordml" xmlns:wps="http://schemas.microsoft.com/office/word/2010/wordprocessingShape" mc:Ignorable="w14 w15 w16se w16cid wp14">
+<w:document xmlns:wpc="http://schemas.microsoft.com/office/word/2010/wordprocessingCanvas" xmlns:cx="http://schemas.microsoft.com/office/drawing/2014/chartex" xmlns:cx1="http://schemas.microsoft.com/office/drawing/2015/9/8/chartex" xmlns:cx2="http://schemas.microsoft.com/office/drawing/2015/10/21/chartex" xmlns:cx3="http://schemas.microsoft.com/office/drawing/2016/5/9/chartex" xmlns:cx4="http://schemas.microsoft.com/office/drawing/2016/5/10/chartex" xmlns:cx5="http://schemas.microsoft.com/office/drawing/2016/5/11/chartex" xmlns:cx6="http://schemas.microsoft.com/office/drawing/2016/5/12/chartex" xmlns:cx7="http://schemas.microsoft.com/office/drawing/2016/5/13/chartex" xmlns:cx8="http://schemas.microsoft.com/office/drawing/2016/5/14/chartex" xmlns:mc="http://schemas.openxmlformats.org/markup-compatibility/2006" xmlns:aink="http://schemas.microsoft.com/office/drawing/2016/ink" xmlns:am3d="http://schemas.microsoft.com/office/drawing/2017/model3d" xmlns:o="urn:schemas-microsoft-com:office:office" xmlns:oel="http://schemas.microsoft.com/office/2019/extlst" xmlns:r="http://schemas.openxmlformats.org/officeDocument/2006/relationships" xmlns:m="http://schemas.openxmlformats.org/officeDocument/2006/math" xmlns:v="urn:schemas-microsoft-com:vml" xmlns:wp14="http://schemas.microsoft.com/office/word/2010/wordprocessingDrawing" xmlns:wp="http://schemas.openxmlformats.org/drawingml/2006/wordprocessingDrawing" xmlns:w10="urn:schemas-microsoft-com:office:word" xmlns:w="http://schemas.openxmlformats.org/wordprocessingml/2006/main" xmlns:w14="http://schemas.microsoft.com/office/word/2010/wordml" xmlns:w15="http://schemas.microsoft.com/office/word/2012/wordml" xmlns:w16cex="http://schemas.microsoft.com/office/word/2018/wordml/cex" xmlns:w16cid="http://schemas.microsoft.com/office/word/2016/wordml/cid" xmlns:w16="http://schemas.microsoft.com/office/word/2018/wordml" xmlns:w16sdtdh="http://schemas.microsoft.com/office/word/2020/wordml/sdtdatahash" xmlns:w16se="http://schemas.microsoft.com/office/word/2015/wordml/symex" xmlns:wpg="http://schemas.microsoft.com/office/word/2010/wordprocessingGroup" xmlns:wpi="http://schemas.microsoft.com/office/word/2010/wordprocessingInk" xmlns:wne="http://schemas.microsoft.com/office/word/2006/wordml" xmlns:wps="http://schemas.microsoft.com/office/word/2010/wordprocessingShape" mc:Ignorable="w14 w15 w16se w16cid w16 w16cex w16sdtdh wp14">
   <w:body>
     <w:p>
       <w:pPr>
@@ -52,11 +52,91 @@
     </w:p>
     <w:p>
       <w:pPr>
-        <w:rPr>
-          <w:sz w:val="24"/>
-          <w:szCs w:val="24"/>
-        </w:rPr>
-      </w:pPr>
+        <w:ind w:left="360"/>
+        <w:rPr>
+          <w:b/>
+          <w:bCs/>
+          <w:sz w:val="24"/>
+          <w:szCs w:val="24"/>
+        </w:rPr>
+      </w:pPr>
+      <w:r>
+        <w:rPr>
+          <w:b/>
+          <w:bCs/>
+          <w:sz w:val="24"/>
+          <w:szCs w:val="24"/>
+        </w:rPr>
+        <w:t>S</w:t>
+      </w:r>
+      <w:r>
+        <w:rPr>
+          <w:b/>
+          <w:bCs/>
+          <w:sz w:val="24"/>
+          <w:szCs w:val="24"/>
+        </w:rPr>
+        <w:t>ELECT first_name, last_name, phone</w:t>
+      </w:r>
+    </w:p>
+    <w:p>
+      <w:pPr>
+        <w:ind w:left="360"/>
+        <w:rPr>
+          <w:b/>
+          <w:bCs/>
+          <w:sz w:val="24"/>
+          <w:szCs w:val="24"/>
+        </w:rPr>
+      </w:pPr>
+      <w:r>
+        <w:rPr>
+          <w:b/>
+          <w:bCs/>
+          <w:sz w:val="24"/>
+          <w:szCs w:val="24"/>
+        </w:rPr>
+        <w:tab/>
+        <w:t>FROM student</w:t>
+      </w:r>
+    </w:p>
+    <w:p>
+      <w:pPr>
+        <w:ind w:left="360"/>
+        <w:rPr>
+          <w:b/>
+          <w:bCs/>
+          <w:sz w:val="24"/>
+          <w:szCs w:val="24"/>
+        </w:rPr>
+      </w:pPr>
+      <w:r>
+        <w:rPr>
+          <w:b/>
+          <w:bCs/>
+          <w:sz w:val="24"/>
+          <w:szCs w:val="24"/>
+        </w:rPr>
+        <w:t>WHERE registration_date = '23-FEB-07'</w:t>
+      </w:r>
+    </w:p>
+    <w:p>
+      <w:pPr>
+        <w:ind w:left="360"/>
+        <w:rPr>
+          <w:sz w:val="24"/>
+          <w:szCs w:val="24"/>
+        </w:rPr>
+      </w:pPr>
+      <w:r>
+        <w:rPr>
+          <w:b/>
+          <w:bCs/>
+          <w:sz w:val="24"/>
+          <w:szCs w:val="24"/>
+        </w:rPr>
+        <w:t>ORDER BY last_name, first_name;</w:t>
+      </w:r>
     </w:p>
     <w:p>
       <w:pPr>
@@ -91,11 +171,84 @@
     </w:p>
     <w:p>
       <w:pPr>
-        <w:rPr>
-          <w:sz w:val="24"/>
-          <w:szCs w:val="24"/>
-        </w:rPr>
-      </w:pPr>
+        <w:ind w:left="360"/>
+        <w:rPr>
+          <w:b/>
+          <w:bCs/>
+          <w:sz w:val="24"/>
+          <w:szCs w:val="24"/>
+        </w:rPr>
+      </w:pPr>
+      <w:r>
+        <w:rPr>
+          <w:b/>
+          <w:bCs/>
+          <w:sz w:val="24"/>
+          <w:szCs w:val="24"/>
+        </w:rPr>
+        <w:t>SELECT course_no, section_id, start_date_time</w:t>
+      </w:r>
+    </w:p>
+    <w:p>
+      <w:pPr>
+        <w:ind w:left="360"/>
+        <w:rPr>
+          <w:b/>
+          <w:bCs/>
+          <w:sz w:val="24"/>
+          <w:szCs w:val="24"/>
+        </w:rPr>
+      </w:pPr>
+      <w:r>
+        <w:rPr>
+          <w:b/>
+          <w:bCs/>
+          <w:sz w:val="24"/>
+          <w:szCs w:val="24"/>
+        </w:rPr>
+        <w:tab/>
+        <w:t>FROM section</w:t>
+      </w:r>
+    </w:p>
+    <w:p>
+      <w:pPr>
+        <w:ind w:left="360"/>
+        <w:rPr>
+          <w:b/>
+          <w:bCs/>
+          <w:sz w:val="24"/>
+          <w:szCs w:val="24"/>
+        </w:rPr>
+      </w:pPr>
+      <w:r>
+        <w:rPr>
+          <w:b/>
+          <w:bCs/>
+          <w:sz w:val="24"/>
+          <w:szCs w:val="24"/>
+        </w:rPr>
+        <w:t>WHERE location = 'L214'</w:t>
+      </w:r>
+    </w:p>
+    <w:p>
+      <w:pPr>
+        <w:ind w:left="360"/>
+        <w:rPr>
+          <w:b/>
+          <w:bCs/>
+          <w:sz w:val="24"/>
+          <w:szCs w:val="24"/>
+        </w:rPr>
+      </w:pPr>
+      <w:r>
+        <w:rPr>
+          <w:b/>
+          <w:bCs/>
+          <w:sz w:val="24"/>
+          <w:szCs w:val="24"/>
+        </w:rPr>
+        <w:t>ORDER BY start_date_time;</w:t>
+      </w:r>
     </w:p>
     <w:p>
       <w:pPr>
@@ -130,11 +283,84 @@
     </w:p>
     <w:p>
       <w:pPr>
-        <w:rPr>
-          <w:sz w:val="24"/>
-          <w:szCs w:val="24"/>
-        </w:rPr>
-      </w:pPr>
+        <w:ind w:left="360"/>
+        <w:rPr>
+          <w:b/>
+          <w:bCs/>
+          <w:sz w:val="24"/>
+          <w:szCs w:val="24"/>
+        </w:rPr>
+      </w:pPr>
+      <w:r>
+        <w:rPr>
+          <w:b/>
+          <w:bCs/>
+          <w:sz w:val="24"/>
+          <w:szCs w:val="24"/>
+        </w:rPr>
+        <w:t>SELECT course_no, section_id, start_date_time, instructor_id</w:t>
+      </w:r>
+    </w:p>
+    <w:p>
+      <w:pPr>
+        <w:ind w:left="360"/>
+        <w:rPr>
+          <w:b/>
+          <w:bCs/>
+          <w:sz w:val="24"/>
+          <w:szCs w:val="24"/>
+        </w:rPr>
+      </w:pPr>
+      <w:r>
+        <w:rPr>
+          <w:b/>
+          <w:bCs/>
+          <w:sz w:val="24"/>
+          <w:szCs w:val="24"/>
+        </w:rPr>
+        <w:tab/>
+        <w:t xml:space="preserve">FROM section </w:t>
+      </w:r>
+    </w:p>
+    <w:p>
+      <w:pPr>
+        <w:ind w:left="360"/>
+        <w:rPr>
+          <w:b/>
+          <w:bCs/>
+          <w:sz w:val="24"/>
+          <w:szCs w:val="24"/>
+        </w:rPr>
+      </w:pPr>
+      <w:r>
+        <w:rPr>
+          <w:b/>
+          <w:bCs/>
+          <w:sz w:val="24"/>
+          <w:szCs w:val="24"/>
+        </w:rPr>
+        <w:t xml:space="preserve">WHERE start_date_time BETWEEN '01-APR-07' AND '01-MAY-07' </w:t>
+      </w:r>
+    </w:p>
+    <w:p>
+      <w:pPr>
+        <w:ind w:left="360"/>
+        <w:rPr>
+          <w:b/>
+          <w:bCs/>
+          <w:sz w:val="24"/>
+          <w:szCs w:val="24"/>
+        </w:rPr>
+      </w:pPr>
+      <w:r>
+        <w:rPr>
+          <w:b/>
+          <w:bCs/>
+          <w:sz w:val="24"/>
+          <w:szCs w:val="24"/>
+        </w:rPr>
+        <w:t>ORDER BY course_no, section_no;</w:t>
+      </w:r>
     </w:p>
     <w:p>
       <w:pPr>
@@ -164,16 +390,106 @@
           <w:sz w:val="24"/>
           <w:szCs w:val="24"/>
         </w:rPr>
-        <w:t>List Student ID, Section ID and final grade for all students with a final grade that enrolled in January 2007.</w:t>
-      </w:r>
-    </w:p>
-    <w:p>
-      <w:pPr>
-        <w:rPr>
-          <w:sz w:val="24"/>
-          <w:szCs w:val="24"/>
-        </w:rPr>
-      </w:pPr>
+        <w:t xml:space="preserve">List Student ID, Section </w:t>
+      </w:r>
+      <w:proofErr w:type="gramStart"/>
+      <w:r>
+        <w:rPr>
+          <w:sz w:val="24"/>
+          <w:szCs w:val="24"/>
+        </w:rPr>
+        <w:t>ID</w:t>
+      </w:r>
+      <w:proofErr w:type="gramEnd"/>
+      <w:r>
+        <w:rPr>
+          <w:sz w:val="24"/>
+          <w:szCs w:val="24"/>
+        </w:rPr>
+        <w:t xml:space="preserve"> and final grade for all students with a final grade that enrolled in January 2007.</w:t>
+      </w:r>
+    </w:p>
+    <w:p>
+      <w:pPr>
+        <w:ind w:left="360"/>
+        <w:rPr>
+          <w:b/>
+          <w:bCs/>
+          <w:sz w:val="24"/>
+          <w:szCs w:val="24"/>
+        </w:rPr>
+      </w:pPr>
+      <w:r>
+        <w:rPr>
+          <w:b/>
+          <w:bCs/>
+          <w:sz w:val="24"/>
+          <w:szCs w:val="24"/>
+        </w:rPr>
+        <w:t>SELECT student_id, section_id, final_grade</w:t>
+      </w:r>
+    </w:p>
+    <w:p>
+      <w:pPr>
+        <w:ind w:left="360"/>
+        <w:rPr>
+          <w:b/>
+          <w:bCs/>
+          <w:sz w:val="24"/>
+          <w:szCs w:val="24"/>
+        </w:rPr>
+      </w:pPr>
+      <w:r>
+        <w:rPr>
+          <w:b/>
+          <w:bCs/>
+          <w:sz w:val="24"/>
+          <w:szCs w:val="24"/>
+        </w:rPr>
+        <w:tab/>
+        <w:t xml:space="preserve">FROM enrollment </w:t>
+      </w:r>
+    </w:p>
+    <w:p>
+      <w:pPr>
+        <w:ind w:left="360"/>
+        <w:rPr>
+          <w:b/>
+          <w:bCs/>
+          <w:sz w:val="24"/>
+          <w:szCs w:val="24"/>
+        </w:rPr>
+      </w:pPr>
+      <w:r>
+        <w:rPr>
+          <w:b/>
+          <w:bCs/>
+          <w:sz w:val="24"/>
+          <w:szCs w:val="24"/>
+        </w:rPr>
+        <w:t xml:space="preserve">WHERE enroll_date BETWEEN '01-JAN-07' AND '01-FEB-07' </w:t>
+      </w:r>
+    </w:p>
+    <w:p>
+      <w:pPr>
+        <w:ind w:left="360"/>
+        <w:rPr>
+          <w:b/>
+          <w:bCs/>
+          <w:sz w:val="24"/>
+          <w:szCs w:val="24"/>
+        </w:rPr>
+      </w:pPr>
+      <w:r>
+        <w:rPr>
+          <w:b/>
+          <w:bCs/>
+          <w:sz w:val="24"/>
+          <w:szCs w:val="24"/>
+        </w:rPr>
+        <w:tab/>
+        <w:t>AND final_grade IS NOT NULL;</w:t>
+      </w:r>
     </w:p>
     <w:p>
       <w:pPr>
@@ -203,32 +519,157 @@
           <w:sz w:val="24"/>
           <w:szCs w:val="24"/>
         </w:rPr>
-        <w:t>Create a query using the Oracle Dual Table (</w:t>
-      </w:r>
-      <w:proofErr w:type="spellStart"/>
-      <w:r>
-        <w:rPr>
-          <w:sz w:val="24"/>
-          <w:szCs w:val="24"/>
-        </w:rPr>
-        <w:t>pg</w:t>
-      </w:r>
-      <w:proofErr w:type="spellEnd"/>
-      <w:r>
-        <w:rPr>
-          <w:sz w:val="24"/>
-          <w:szCs w:val="24"/>
-        </w:rPr>
-        <w:t xml:space="preserve"> 137) that returns the date of the end of the semester for courses that begin on January 3, 2011. The semester is 105 days long.</w:t>
-      </w:r>
-    </w:p>
-    <w:p>
-      <w:pPr>
-        <w:rPr>
-          <w:sz w:val="24"/>
-          <w:szCs w:val="24"/>
-        </w:rPr>
-      </w:pPr>
+        <w:t>Create a query using the Oracle Dual Table (pg 137) that returns the date of the end of the semester for courses that begin on January 3, 2011. The semester is 105 days long.</w:t>
+      </w:r>
+    </w:p>
+    <w:p>
+      <w:pPr>
+        <w:ind w:left="360"/>
+        <w:rPr>
+          <w:b/>
+          <w:bCs/>
+          <w:sz w:val="24"/>
+          <w:szCs w:val="24"/>
+        </w:rPr>
+      </w:pPr>
+      <w:r>
+        <w:rPr>
+          <w:b/>
+          <w:bCs/>
+          <w:sz w:val="24"/>
+          <w:szCs w:val="24"/>
+        </w:rPr>
+        <w:t xml:space="preserve"> </w:t>
+      </w:r>
+      <w:r>
+        <w:rPr>
+          <w:b/>
+          <w:bCs/>
+          <w:sz w:val="24"/>
+          <w:szCs w:val="24"/>
+        </w:rPr>
+        <w:t xml:space="preserve">SELECT TO_CHAR(TO_DATE('03-JAN-2011', 'DD-MON-YYYY')) </w:t>
+      </w:r>
+    </w:p>
+    <w:p>
+      <w:pPr>
+        <w:ind w:left="360"/>
+        <w:rPr>
+          <w:b/>
+          <w:bCs/>
+          <w:sz w:val="24"/>
+          <w:szCs w:val="24"/>
+        </w:rPr>
+      </w:pPr>
+      <w:r>
+        <w:rPr>
+          <w:b/>
+          <w:bCs/>
+          <w:sz w:val="24"/>
+          <w:szCs w:val="24"/>
+        </w:rPr>
+        <w:tab/>
+      </w:r>
+      <w:r>
+        <w:rPr>
+          <w:b/>
+          <w:bCs/>
+          <w:sz w:val="24"/>
+          <w:szCs w:val="24"/>
+        </w:rPr>
+        <w:tab/>
+        <w:t xml:space="preserve">AS "Semester Start Date", </w:t>
+      </w:r>
+    </w:p>
+    <w:p>
+      <w:pPr>
+        <w:ind w:left="360"/>
+        <w:rPr>
+          <w:b/>
+          <w:bCs/>
+          <w:sz w:val="24"/>
+          <w:szCs w:val="24"/>
+        </w:rPr>
+      </w:pPr>
+      <w:r>
+        <w:rPr>
+          <w:b/>
+          <w:bCs/>
+          <w:sz w:val="24"/>
+          <w:szCs w:val="24"/>
+        </w:rPr>
+        <w:tab/>
+        <w:t xml:space="preserve">   </w:t>
+      </w:r>
+      <w:r>
+        <w:rPr>
+          <w:b/>
+          <w:bCs/>
+          <w:sz w:val="24"/>
+          <w:szCs w:val="24"/>
+        </w:rPr>
+        <w:t xml:space="preserve">      </w:t>
+      </w:r>
+      <w:r>
+        <w:rPr>
+          <w:b/>
+          <w:bCs/>
+          <w:sz w:val="24"/>
+          <w:szCs w:val="24"/>
+        </w:rPr>
+        <w:t xml:space="preserve">TO_CHAR(TO_DATE('03-JAN-2011', 'DD-MON-YYYY')+105, 'DD-MON-YYYY') </w:t>
+      </w:r>
+    </w:p>
+    <w:p>
+      <w:pPr>
+        <w:ind w:left="360"/>
+        <w:rPr>
+          <w:b/>
+          <w:bCs/>
+          <w:sz w:val="24"/>
+          <w:szCs w:val="24"/>
+        </w:rPr>
+      </w:pPr>
+      <w:r>
+        <w:rPr>
+          <w:b/>
+          <w:bCs/>
+          <w:sz w:val="24"/>
+          <w:szCs w:val="24"/>
+        </w:rPr>
+        <w:tab/>
+        <w:t xml:space="preserve">   </w:t>
+      </w:r>
+      <w:r>
+        <w:rPr>
+          <w:b/>
+          <w:bCs/>
+          <w:sz w:val="24"/>
+          <w:szCs w:val="24"/>
+        </w:rPr>
+        <w:tab/>
+        <w:t>AS "Semester End Date"</w:t>
+      </w:r>
+    </w:p>
+    <w:p>
+      <w:pPr>
+        <w:ind w:left="360"/>
+        <w:rPr>
+          <w:b/>
+          <w:bCs/>
+          <w:sz w:val="24"/>
+          <w:szCs w:val="24"/>
+        </w:rPr>
+      </w:pPr>
+      <w:r>
+        <w:rPr>
+          <w:b/>
+          <w:bCs/>
+          <w:sz w:val="24"/>
+          <w:szCs w:val="24"/>
+        </w:rPr>
+        <w:t>FROM DUAL;</w:t>
+      </w:r>
     </w:p>
     <w:p>
       <w:pPr>
@@ -336,7 +777,6 @@
           <w:sz w:val="24"/>
           <w:szCs w:val="24"/>
         </w:rPr>
-        <w:lastRenderedPageBreak/>
         <w:t>Create a list of student names and the number of years since they registered (2 decimal places)</w:t>
       </w:r>
       <w:r>
@@ -450,8 +890,6 @@
           <w:szCs w:val="24"/>
         </w:rPr>
       </w:pPr>
-      <w:bookmarkStart w:id="0" w:name="_GoBack"/>
-      <w:bookmarkEnd w:id="0"/>
     </w:p>
     <w:sectPr>
       <w:pgSz w:w="12240" w:h="15840"/>
@@ -464,7 +902,7 @@
 </file>
 
 <file path=word/numbering.xml><?xml version="1.0" encoding="utf-8"?>
-<w:numbering xmlns:wpc="http://schemas.microsoft.com/office/word/2010/wordprocessingCanvas" xmlns:cx="http://schemas.microsoft.com/office/drawing/2014/chartex" xmlns:cx1="http://schemas.microsoft.com/office/drawing/2015/9/8/chartex" xmlns:cx2="http://schemas.microsoft.com/office/drawing/2015/10/21/chartex" xmlns:cx3="http://schemas.microsoft.com/office/drawing/2016/5/9/chartex" xmlns:cx4="http://schemas.microsoft.com/office/drawing/2016/5/10/chartex" xmlns:cx5="http://schemas.microsoft.com/office/drawing/2016/5/11/chartex" xmlns:cx6="http://schemas.microsoft.com/office/drawing/2016/5/12/chartex" xmlns:cx7="http://schemas.microsoft.com/office/drawing/2016/5/13/chartex" xmlns:cx8="http://schemas.microsoft.com/office/drawing/2016/5/14/chartex" xmlns:mc="http://schemas.openxmlformats.org/markup-compatibility/2006" xmlns:aink="http://schemas.microsoft.com/office/drawing/2016/ink" xmlns:am3d="http://schemas.microsoft.com/office/drawing/2017/model3d" xmlns:o="urn:schemas-microsoft-com:office:office" xmlns:r="http://schemas.openxmlformats.org/officeDocument/2006/relationships" xmlns:m="http://schemas.openxmlformats.org/officeDocument/2006/math" xmlns:v="urn:schemas-microsoft-com:vml" xmlns:wp14="http://schemas.microsoft.com/office/word/2010/wordprocessingDrawing" xmlns:wp="http://schemas.openxmlformats.org/drawingml/2006/wordprocessingDrawing" xmlns:w10="urn:schemas-microsoft-com:office:word" xmlns:w="http://schemas.openxmlformats.org/wordprocessingml/2006/main" xmlns:w14="http://schemas.microsoft.com/office/word/2010/wordml" xmlns:w15="http://schemas.microsoft.com/office/word/2012/wordml" xmlns:w16cid="http://schemas.microsoft.com/office/word/2016/wordml/cid" xmlns:w16se="http://schemas.microsoft.com/office/word/2015/wordml/symex" xmlns:wpg="http://schemas.microsoft.com/office/word/2010/wordprocessingGroup" xmlns:wpi="http://schemas.microsoft.com/office/word/2010/wordprocessingInk" xmlns:wne="http://schemas.microsoft.com/office/word/2006/wordml" xmlns:wps="http://schemas.microsoft.com/office/word/2010/wordprocessingShape" mc:Ignorable="w14 w15 w16se w16cid wp14">
+<w:numbering xmlns:wpc="http://schemas.microsoft.com/office/word/2010/wordprocessingCanvas" xmlns:cx="http://schemas.microsoft.com/office/drawing/2014/chartex" xmlns:cx1="http://schemas.microsoft.com/office/drawing/2015/9/8/chartex" xmlns:cx2="http://schemas.microsoft.com/office/drawing/2015/10/21/chartex" xmlns:cx3="http://schemas.microsoft.com/office/drawing/2016/5/9/chartex" xmlns:cx4="http://schemas.microsoft.com/office/drawing/2016/5/10/chartex" xmlns:cx5="http://schemas.microsoft.com/office/drawing/2016/5/11/chartex" xmlns:cx6="http://schemas.microsoft.com/office/drawing/2016/5/12/chartex" xmlns:cx7="http://schemas.microsoft.com/office/drawing/2016/5/13/chartex" xmlns:cx8="http://schemas.microsoft.com/office/drawing/2016/5/14/chartex" xmlns:mc="http://schemas.openxmlformats.org/markup-compatibility/2006" xmlns:aink="http://schemas.microsoft.com/office/drawing/2016/ink" xmlns:am3d="http://schemas.microsoft.com/office/drawing/2017/model3d" xmlns:o="urn:schemas-microsoft-com:office:office" xmlns:oel="http://schemas.microsoft.com/office/2019/extlst" xmlns:r="http://schemas.openxmlformats.org/officeDocument/2006/relationships" xmlns:m="http://schemas.openxmlformats.org/officeDocument/2006/math" xmlns:v="urn:schemas-microsoft-com:vml" xmlns:wp14="http://schemas.microsoft.com/office/word/2010/wordprocessingDrawing" xmlns:wp="http://schemas.openxmlformats.org/drawingml/2006/wordprocessingDrawing" xmlns:w10="urn:schemas-microsoft-com:office:word" xmlns:w="http://schemas.openxmlformats.org/wordprocessingml/2006/main" xmlns:w14="http://schemas.microsoft.com/office/word/2010/wordml" xmlns:w15="http://schemas.microsoft.com/office/word/2012/wordml" xmlns:w16cex="http://schemas.microsoft.com/office/word/2018/wordml/cex" xmlns:w16cid="http://schemas.microsoft.com/office/word/2016/wordml/cid" xmlns:w16="http://schemas.microsoft.com/office/word/2018/wordml" xmlns:w16sdtdh="http://schemas.microsoft.com/office/word/2020/wordml/sdtdatahash" xmlns:w16se="http://schemas.microsoft.com/office/word/2015/wordml/symex" xmlns:wpg="http://schemas.microsoft.com/office/word/2010/wordprocessingGroup" xmlns:wpi="http://schemas.microsoft.com/office/word/2010/wordprocessingInk" xmlns:wne="http://schemas.microsoft.com/office/word/2006/wordml" xmlns:wps="http://schemas.microsoft.com/office/word/2010/wordprocessingShape" mc:Ignorable="w14 w15 w16se w16cid w16 w16cex w16sdtdh wp14">
   <w:abstractNum w:abstractNumId="0" w15:restartNumberingAfterBreak="0">
     <w:nsid w:val="1D045A1C"/>
     <w:multiLevelType w:val="multilevel"/>
@@ -691,17 +1129,17 @@
       </w:pPr>
     </w:lvl>
   </w:abstractNum>
-  <w:num w:numId="1">
+  <w:num w:numId="1" w16cid:durableId="729813424">
     <w:abstractNumId w:val="1"/>
   </w:num>
-  <w:num w:numId="2">
+  <w:num w:numId="2" w16cid:durableId="2095590501">
     <w:abstractNumId w:val="0"/>
   </w:num>
 </w:numbering>
 </file>
 
 <file path=word/styles.xml><?xml version="1.0" encoding="utf-8"?>
-<w:styles xmlns:mc="http://schemas.openxmlformats.org/markup-compatibility/2006" xmlns:r="http://schemas.openxmlformats.org/officeDocument/2006/relationships" xmlns:w="http://schemas.openxmlformats.org/wordprocessingml/2006/main" xmlns:w14="http://schemas.microsoft.com/office/word/2010/wordml" xmlns:w15="http://schemas.microsoft.com/office/word/2012/wordml" xmlns:w16cid="http://schemas.microsoft.com/office/word/2016/wordml/cid" xmlns:w16se="http://schemas.microsoft.com/office/word/2015/wordml/symex" mc:Ignorable="w14 w15 w16se w16cid">
+<w:styles xmlns:mc="http://schemas.openxmlformats.org/markup-compatibility/2006" xmlns:r="http://schemas.openxmlformats.org/officeDocument/2006/relationships" xmlns:w="http://schemas.openxmlformats.org/wordprocessingml/2006/main" xmlns:w14="http://schemas.microsoft.com/office/word/2010/wordml" xmlns:w15="http://schemas.microsoft.com/office/word/2012/wordml" xmlns:w16cex="http://schemas.microsoft.com/office/word/2018/wordml/cex" xmlns:w16cid="http://schemas.microsoft.com/office/word/2016/wordml/cid" xmlns:w16="http://schemas.microsoft.com/office/word/2018/wordml" xmlns:w16sdtdh="http://schemas.microsoft.com/office/word/2020/wordml/sdtdatahash" xmlns:w16se="http://schemas.microsoft.com/office/word/2015/wordml/symex" mc:Ignorable="w14 w15 w16se w16cid w16 w16cex w16sdtdh">
   <w:docDefaults>
     <w:rPrDefault>
       <w:rPr>
@@ -717,7 +1155,7 @@
       </w:pPr>
     </w:pPrDefault>
   </w:docDefaults>
-  <w:latentStyles w:defLockedState="0" w:defUIPriority="99" w:defSemiHidden="0" w:defUnhideWhenUsed="0" w:defQFormat="0" w:count="375">
+  <w:latentStyles w:defLockedState="0" w:defUIPriority="99" w:defSemiHidden="0" w:defUnhideWhenUsed="0" w:defQFormat="0" w:count="376">
     <w:lsdException w:name="Normal" w:uiPriority="0" w:qFormat="1"/>
     <w:lsdException w:name="heading 1" w:uiPriority="9" w:qFormat="1"/>
     <w:lsdException w:name="heading 2" w:semiHidden="1" w:uiPriority="9" w:unhideWhenUsed="1" w:qFormat="1"/>
@@ -823,7 +1261,6 @@
     <w:lsdException w:name="HTML Sample" w:semiHidden="1" w:unhideWhenUsed="1"/>
     <w:lsdException w:name="HTML Typewriter" w:semiHidden="1" w:unhideWhenUsed="1"/>
     <w:lsdException w:name="HTML Variable" w:semiHidden="1" w:unhideWhenUsed="1"/>
-    <w:lsdException w:name="Normal Table" w:semiHidden="1" w:unhideWhenUsed="1"/>
     <w:lsdException w:name="annotation subject" w:semiHidden="1" w:unhideWhenUsed="1"/>
     <w:lsdException w:name="No List" w:semiHidden="1" w:unhideWhenUsed="1"/>
     <w:lsdException w:name="Outline List 1" w:semiHidden="1" w:unhideWhenUsed="1"/>
@@ -870,10 +1307,8 @@
     <w:lsdException w:name="Table Subtle 2" w:semiHidden="1" w:unhideWhenUsed="1"/>
     <w:lsdException w:name="Table Web 1" w:semiHidden="1" w:unhideWhenUsed="1"/>
     <w:lsdException w:name="Table Web 2" w:semiHidden="1" w:unhideWhenUsed="1"/>
-    <w:lsdException w:name="Table Web 3" w:semiHidden="1" w:unhideWhenUsed="1"/>
     <w:lsdException w:name="Balloon Text" w:semiHidden="1" w:unhideWhenUsed="1"/>
     <w:lsdException w:name="Table Grid" w:uiPriority="39"/>
-    <w:lsdException w:name="Table Theme" w:semiHidden="1" w:unhideWhenUsed="1"/>
     <w:lsdException w:name="Placeholder Text" w:semiHidden="1"/>
     <w:lsdException w:name="No Spacing" w:uiPriority="1" w:qFormat="1"/>
     <w:lsdException w:name="Light Shading" w:uiPriority="60"/>
@@ -1093,6 +1528,7 @@
     <w:lsdException w:name="Smart Hyperlink" w:semiHidden="1" w:unhideWhenUsed="1"/>
     <w:lsdException w:name="Hashtag" w:semiHidden="1" w:unhideWhenUsed="1"/>
     <w:lsdException w:name="Unresolved Mention" w:semiHidden="1" w:unhideWhenUsed="1"/>
+    <w:lsdException w:name="Smart Link" w:semiHidden="1" w:unhideWhenUsed="1"/>
   </w:latentStyles>
   <w:style w:type="paragraph" w:default="1" w:styleId="Normal">
     <w:name w:val="Normal"/>
@@ -1101,6 +1537,7 @@
   <w:style w:type="character" w:default="1" w:styleId="DefaultParagraphFont">
     <w:name w:val="Default Paragraph Font"/>
     <w:uiPriority w:val="1"/>
+    <w:semiHidden/>
     <w:unhideWhenUsed/>
   </w:style>
   <w:style w:type="table" w:default="1" w:styleId="TableNormal">

</xml_diff>

<commit_message>
feat: Saving work for PROG1500 Module 5
</commit_message>
<xml_diff>
--- a/Courses/PROG1500 - Databases and SQL/Modules/Module 5 - Date and Conversion Functions/Assignments/A05.docx
+++ b/Courses/PROG1500 - Databases and SQL/Modules/Module 5 - Date and Conversion Functions/Assignments/A05.docx
@@ -67,16 +67,7 @@
           <w:sz w:val="24"/>
           <w:szCs w:val="24"/>
         </w:rPr>
-        <w:t>S</w:t>
-      </w:r>
-      <w:r>
-        <w:rPr>
-          <w:b/>
-          <w:bCs/>
-          <w:sz w:val="24"/>
-          <w:szCs w:val="24"/>
-        </w:rPr>
-        <w:t>ELECT first_name, last_name, phone</w:t>
+        <w:t>SELECT first_name, last_name, phone</w:t>
       </w:r>
     </w:p>
     <w:p>
@@ -390,23 +381,7 @@
           <w:sz w:val="24"/>
           <w:szCs w:val="24"/>
         </w:rPr>
-        <w:t xml:space="preserve">List Student ID, Section </w:t>
-      </w:r>
-      <w:proofErr w:type="gramStart"/>
-      <w:r>
-        <w:rPr>
-          <w:sz w:val="24"/>
-          <w:szCs w:val="24"/>
-        </w:rPr>
-        <w:t>ID</w:t>
-      </w:r>
-      <w:proofErr w:type="gramEnd"/>
-      <w:r>
-        <w:rPr>
-          <w:sz w:val="24"/>
-          <w:szCs w:val="24"/>
-        </w:rPr>
-        <w:t xml:space="preserve"> and final grade for all students with a final grade that enrolled in January 2007.</w:t>
+        <w:t>List Student ID, Section ID and final grade for all students with a final grade that enrolled in January 2007.</w:t>
       </w:r>
     </w:p>
     <w:p>
@@ -704,11 +679,85 @@
     </w:p>
     <w:p>
       <w:pPr>
-        <w:rPr>
-          <w:sz w:val="24"/>
-          <w:szCs w:val="24"/>
-        </w:rPr>
-      </w:pPr>
+        <w:ind w:left="360"/>
+        <w:rPr>
+          <w:b/>
+          <w:bCs/>
+          <w:sz w:val="24"/>
+          <w:szCs w:val="24"/>
+        </w:rPr>
+      </w:pPr>
+      <w:r>
+        <w:rPr>
+          <w:b/>
+          <w:bCs/>
+          <w:sz w:val="24"/>
+          <w:szCs w:val="24"/>
+        </w:rPr>
+        <w:t>SELECT course_no, location</w:t>
+      </w:r>
+    </w:p>
+    <w:p>
+      <w:pPr>
+        <w:ind w:left="360"/>
+        <w:rPr>
+          <w:b/>
+          <w:bCs/>
+          <w:sz w:val="24"/>
+          <w:szCs w:val="24"/>
+        </w:rPr>
+      </w:pPr>
+      <w:r>
+        <w:rPr>
+          <w:b/>
+          <w:bCs/>
+          <w:sz w:val="24"/>
+          <w:szCs w:val="24"/>
+        </w:rPr>
+        <w:tab/>
+        <w:t>FROM section</w:t>
+      </w:r>
+    </w:p>
+    <w:p>
+      <w:pPr>
+        <w:ind w:left="360"/>
+        <w:rPr>
+          <w:b/>
+          <w:bCs/>
+          <w:sz w:val="24"/>
+          <w:szCs w:val="24"/>
+        </w:rPr>
+      </w:pPr>
+      <w:r>
+        <w:rPr>
+          <w:b/>
+          <w:bCs/>
+          <w:sz w:val="24"/>
+          <w:szCs w:val="24"/>
+        </w:rPr>
+        <w:t xml:space="preserve">WHERE location LIKE 'M%' </w:t>
+      </w:r>
+    </w:p>
+    <w:p>
+      <w:pPr>
+        <w:ind w:left="360"/>
+        <w:rPr>
+          <w:b/>
+          <w:bCs/>
+          <w:sz w:val="24"/>
+          <w:szCs w:val="24"/>
+        </w:rPr>
+      </w:pPr>
+      <w:r>
+        <w:rPr>
+          <w:b/>
+          <w:bCs/>
+          <w:sz w:val="24"/>
+          <w:szCs w:val="24"/>
+        </w:rPr>
+        <w:tab/>
+        <w:t>AND TO_NUMBER(SUBSTR(location, 4)) / 2 != 0;</w:t>
+      </w:r>
     </w:p>
     <w:p>
       <w:pPr>
@@ -743,11 +792,83 @@
     </w:p>
     <w:p>
       <w:pPr>
-        <w:rPr>
-          <w:sz w:val="24"/>
-          <w:szCs w:val="24"/>
-        </w:rPr>
-      </w:pPr>
+        <w:ind w:left="360"/>
+        <w:rPr>
+          <w:b/>
+          <w:bCs/>
+          <w:sz w:val="24"/>
+          <w:szCs w:val="24"/>
+        </w:rPr>
+      </w:pPr>
+      <w:r>
+        <w:rPr>
+          <w:b/>
+          <w:bCs/>
+          <w:sz w:val="24"/>
+          <w:szCs w:val="24"/>
+        </w:rPr>
+        <w:t xml:space="preserve">SELECT student_id, CREATED_DATE, REGISTRATION_DATE </w:t>
+      </w:r>
+    </w:p>
+    <w:p>
+      <w:pPr>
+        <w:ind w:left="360"/>
+        <w:rPr>
+          <w:b/>
+          <w:bCs/>
+          <w:sz w:val="24"/>
+          <w:szCs w:val="24"/>
+        </w:rPr>
+      </w:pPr>
+      <w:r>
+        <w:rPr>
+          <w:b/>
+          <w:bCs/>
+          <w:sz w:val="24"/>
+          <w:szCs w:val="24"/>
+        </w:rPr>
+        <w:tab/>
+        <w:t>FROM student</w:t>
+      </w:r>
+    </w:p>
+    <w:p>
+      <w:pPr>
+        <w:ind w:left="360"/>
+        <w:rPr>
+          <w:b/>
+          <w:bCs/>
+          <w:sz w:val="24"/>
+          <w:szCs w:val="24"/>
+        </w:rPr>
+      </w:pPr>
+      <w:r>
+        <w:rPr>
+          <w:b/>
+          <w:bCs/>
+          <w:sz w:val="24"/>
+          <w:szCs w:val="24"/>
+        </w:rPr>
+        <w:t>WHERE zip = '11214'</w:t>
+      </w:r>
+    </w:p>
+    <w:p>
+      <w:pPr>
+        <w:ind w:left="360"/>
+        <w:rPr>
+          <w:sz w:val="24"/>
+          <w:szCs w:val="24"/>
+        </w:rPr>
+      </w:pPr>
+      <w:r>
+        <w:rPr>
+          <w:b/>
+          <w:bCs/>
+          <w:sz w:val="24"/>
+          <w:szCs w:val="24"/>
+        </w:rPr>
+        <w:tab/>
+        <w:t>AND registration_date &gt; TO_CHAR(created_date+2);</w:t>
+      </w:r>
     </w:p>
     <w:p>
       <w:pPr>
@@ -790,14 +911,121 @@
     </w:p>
     <w:p>
       <w:pPr>
-        <w:rPr>
-          <w:sz w:val="24"/>
-          <w:szCs w:val="24"/>
-        </w:rPr>
-      </w:pPr>
-    </w:p>
-    <w:p>
-      <w:pPr>
+        <w:ind w:left="360"/>
+        <w:rPr>
+          <w:b/>
+          <w:bCs/>
+          <w:sz w:val="24"/>
+          <w:szCs w:val="24"/>
+        </w:rPr>
+      </w:pPr>
+      <w:r>
+        <w:rPr>
+          <w:b/>
+          <w:bCs/>
+          <w:sz w:val="24"/>
+          <w:szCs w:val="24"/>
+        </w:rPr>
+        <w:t xml:space="preserve">SELECT first_name||' '||last_name AS "Student Name", </w:t>
+      </w:r>
+    </w:p>
+    <w:p>
+      <w:pPr>
+        <w:ind w:left="360"/>
+        <w:rPr>
+          <w:b/>
+          <w:bCs/>
+          <w:sz w:val="24"/>
+          <w:szCs w:val="24"/>
+        </w:rPr>
+      </w:pPr>
+      <w:r>
+        <w:rPr>
+          <w:b/>
+          <w:bCs/>
+          <w:sz w:val="24"/>
+          <w:szCs w:val="24"/>
+        </w:rPr>
+        <w:tab/>
+        <w:t xml:space="preserve">   ROUND(MONTHS_BETWEEN(SYSDATE, registration_date) / 12, 2)</w:t>
+      </w:r>
+    </w:p>
+    <w:p>
+      <w:pPr>
+        <w:ind w:left="360"/>
+        <w:rPr>
+          <w:b/>
+          <w:bCs/>
+          <w:sz w:val="24"/>
+          <w:szCs w:val="24"/>
+        </w:rPr>
+      </w:pPr>
+      <w:r>
+        <w:rPr>
+          <w:b/>
+          <w:bCs/>
+          <w:sz w:val="24"/>
+          <w:szCs w:val="24"/>
+        </w:rPr>
+        <w:tab/>
+        <w:t xml:space="preserve">   </w:t>
+      </w:r>
+      <w:r>
+        <w:rPr>
+          <w:b/>
+          <w:bCs/>
+          <w:sz w:val="24"/>
+          <w:szCs w:val="24"/>
+        </w:rPr>
+        <w:tab/>
+        <w:t xml:space="preserve">AS "Years Since Registration" </w:t>
+      </w:r>
+    </w:p>
+    <w:p>
+      <w:pPr>
+        <w:ind w:left="360"/>
+        <w:rPr>
+          <w:b/>
+          <w:bCs/>
+          <w:sz w:val="24"/>
+          <w:szCs w:val="24"/>
+        </w:rPr>
+      </w:pPr>
+      <w:r>
+        <w:rPr>
+          <w:b/>
+          <w:bCs/>
+          <w:sz w:val="24"/>
+          <w:szCs w:val="24"/>
+        </w:rPr>
+        <w:lastRenderedPageBreak/>
+        <w:tab/>
+        <w:t>FROM student</w:t>
+      </w:r>
+    </w:p>
+    <w:p>
+      <w:pPr>
+        <w:ind w:left="360"/>
+        <w:rPr>
+          <w:b/>
+          <w:bCs/>
+          <w:sz w:val="24"/>
+          <w:szCs w:val="24"/>
+        </w:rPr>
+      </w:pPr>
+      <w:r>
+        <w:rPr>
+          <w:b/>
+          <w:bCs/>
+          <w:sz w:val="24"/>
+          <w:szCs w:val="24"/>
+        </w:rPr>
+        <w:t>ORDER BY 'Years Since Registration' DESC;</w:t>
+      </w:r>
+    </w:p>
+    <w:p>
+      <w:pPr>
+        <w:ind w:left="360"/>
         <w:rPr>
           <w:sz w:val="24"/>
           <w:szCs w:val="24"/>
@@ -829,11 +1057,72 @@
     </w:p>
     <w:p>
       <w:pPr>
-        <w:rPr>
-          <w:sz w:val="24"/>
-          <w:szCs w:val="24"/>
-        </w:rPr>
-      </w:pPr>
+        <w:ind w:left="360"/>
+        <w:rPr>
+          <w:b/>
+          <w:bCs/>
+          <w:sz w:val="24"/>
+          <w:szCs w:val="24"/>
+        </w:rPr>
+      </w:pPr>
+      <w:r>
+        <w:rPr>
+          <w:b/>
+          <w:bCs/>
+          <w:sz w:val="24"/>
+          <w:szCs w:val="24"/>
+        </w:rPr>
+        <w:t xml:space="preserve">SELECT UNIQUE(section_id), TO_CHAR(start_date_time, 'HH24:MI') </w:t>
+      </w:r>
+    </w:p>
+    <w:p>
+      <w:pPr>
+        <w:ind w:left="360"/>
+        <w:rPr>
+          <w:b/>
+          <w:bCs/>
+          <w:sz w:val="24"/>
+          <w:szCs w:val="24"/>
+        </w:rPr>
+      </w:pPr>
+      <w:r>
+        <w:rPr>
+          <w:b/>
+          <w:bCs/>
+          <w:sz w:val="24"/>
+          <w:szCs w:val="24"/>
+        </w:rPr>
+        <w:tab/>
+      </w:r>
+      <w:r>
+        <w:rPr>
+          <w:b/>
+          <w:bCs/>
+          <w:sz w:val="24"/>
+          <w:szCs w:val="24"/>
+        </w:rPr>
+        <w:tab/>
+        <w:t>AS "Start Time"</w:t>
+      </w:r>
+    </w:p>
+    <w:p>
+      <w:pPr>
+        <w:ind w:left="360"/>
+        <w:rPr>
+          <w:sz w:val="24"/>
+          <w:szCs w:val="24"/>
+        </w:rPr>
+      </w:pPr>
+      <w:r>
+        <w:rPr>
+          <w:b/>
+          <w:bCs/>
+          <w:sz w:val="24"/>
+          <w:szCs w:val="24"/>
+        </w:rPr>
+        <w:tab/>
+        <w:t>FROM section;</w:t>
+      </w:r>
     </w:p>
     <w:p>
       <w:pPr>
@@ -1261,6 +1550,7 @@
     <w:lsdException w:name="HTML Sample" w:semiHidden="1" w:unhideWhenUsed="1"/>
     <w:lsdException w:name="HTML Typewriter" w:semiHidden="1" w:unhideWhenUsed="1"/>
     <w:lsdException w:name="HTML Variable" w:semiHidden="1" w:unhideWhenUsed="1"/>
+    <w:lsdException w:name="Normal Table" w:semiHidden="1" w:unhideWhenUsed="1"/>
     <w:lsdException w:name="annotation subject" w:semiHidden="1" w:unhideWhenUsed="1"/>
     <w:lsdException w:name="No List" w:semiHidden="1" w:unhideWhenUsed="1"/>
     <w:lsdException w:name="Outline List 1" w:semiHidden="1" w:unhideWhenUsed="1"/>
@@ -1307,8 +1597,10 @@
     <w:lsdException w:name="Table Subtle 2" w:semiHidden="1" w:unhideWhenUsed="1"/>
     <w:lsdException w:name="Table Web 1" w:semiHidden="1" w:unhideWhenUsed="1"/>
     <w:lsdException w:name="Table Web 2" w:semiHidden="1" w:unhideWhenUsed="1"/>
+    <w:lsdException w:name="Table Web 3" w:semiHidden="1" w:unhideWhenUsed="1"/>
     <w:lsdException w:name="Balloon Text" w:semiHidden="1" w:unhideWhenUsed="1"/>
     <w:lsdException w:name="Table Grid" w:uiPriority="39"/>
+    <w:lsdException w:name="Table Theme" w:semiHidden="1" w:unhideWhenUsed="1"/>
     <w:lsdException w:name="Placeholder Text" w:semiHidden="1"/>
     <w:lsdException w:name="No Spacing" w:uiPriority="1" w:qFormat="1"/>
     <w:lsdException w:name="Light Shading" w:uiPriority="60"/>

</xml_diff>

<commit_message>
feat: Added PROG 1500 Section
</commit_message>
<xml_diff>
--- a/Courses/PROG1500 - Databases and SQL/Modules/Module 5 - Date and Conversion Functions/Assignments/A05.docx
+++ b/Courses/PROG1500 - Databases and SQL/Modules/Module 5 - Date and Conversion Functions/Assignments/A05.docx
@@ -1072,7 +1072,27 @@
           <w:sz w:val="24"/>
           <w:szCs w:val="24"/>
         </w:rPr>
-        <w:t xml:space="preserve">SELECT UNIQUE(section_id), TO_CHAR(start_date_time, 'HH24:MI') </w:t>
+        <w:t xml:space="preserve">SELECT UNIQUE(section_id), LPAD(LTRIM(TO_CHAR(start_date_time, 'HH24:MI'), '0'), 30) </w:t>
+      </w:r>
+    </w:p>
+    <w:p>
+      <w:pPr>
+        <w:ind w:left="1080"/>
+        <w:rPr>
+          <w:b/>
+          <w:bCs/>
+          <w:sz w:val="24"/>
+          <w:szCs w:val="24"/>
+        </w:rPr>
+      </w:pPr>
+      <w:r>
+        <w:rPr>
+          <w:b/>
+          <w:bCs/>
+          <w:sz w:val="24"/>
+          <w:szCs w:val="24"/>
+        </w:rPr>
+        <w:t>AS "Start Time"</w:t>
       </w:r>
     </w:p>
     <w:p>
@@ -1093,44 +1113,26 @@
           <w:szCs w:val="24"/>
         </w:rPr>
         <w:tab/>
-      </w:r>
-      <w:r>
-        <w:rPr>
-          <w:b/>
-          <w:bCs/>
-          <w:sz w:val="24"/>
-          <w:szCs w:val="24"/>
-        </w:rPr>
-        <w:tab/>
-        <w:t>AS "Start Time"</w:t>
-      </w:r>
-    </w:p>
-    <w:p>
-      <w:pPr>
-        <w:ind w:left="360"/>
-        <w:rPr>
-          <w:sz w:val="24"/>
-          <w:szCs w:val="24"/>
-        </w:rPr>
-      </w:pPr>
-      <w:r>
-        <w:rPr>
-          <w:b/>
-          <w:bCs/>
-          <w:sz w:val="24"/>
-          <w:szCs w:val="24"/>
-        </w:rPr>
-        <w:tab/>
-        <w:t>FROM section;</w:t>
-      </w:r>
-    </w:p>
-    <w:p>
-      <w:pPr>
-        <w:rPr>
-          <w:sz w:val="24"/>
-          <w:szCs w:val="24"/>
-        </w:rPr>
-      </w:pPr>
+        <w:t>FROM SECTION</w:t>
+      </w:r>
+    </w:p>
+    <w:p>
+      <w:pPr>
+        <w:ind w:left="360"/>
+        <w:rPr>
+          <w:sz w:val="24"/>
+          <w:szCs w:val="24"/>
+        </w:rPr>
+      </w:pPr>
+      <w:r>
+        <w:rPr>
+          <w:b/>
+          <w:bCs/>
+          <w:sz w:val="24"/>
+          <w:szCs w:val="24"/>
+        </w:rPr>
+        <w:t>ORDER BY section_id;</w:t>
+      </w:r>
     </w:p>
     <w:p>
       <w:pPr>

</xml_diff>